<commit_message>
added 2.2 2.3 2.4
</commit_message>
<xml_diff>
--- a/analysis.docx
+++ b/analysis.docx
@@ -118,21 +118,7 @@
         <w:rPr>
           <w:sz w:val="24"/>
         </w:rPr>
-        <w:t xml:space="preserve">This game is a multi-player turn-based game, shown to the user as a 2-D map on the monitor screen. The game consists of avatars belonging to the players dropped in random places on a pre-defined map, followed by players then attacking each other with ranged and un-ranged weapons, with the last remaining player being the victor. Power-ups designed to enhance gameplay (for example, by making a player temporarily invincible, or increasing the potency of their weapons, or increasing a wounded player’s health) will be added to the map at certain time periods </w:t>
-      </w:r>
-      <w:proofErr w:type="gramStart"/>
-      <w:r>
-        <w:rPr>
-          <w:sz w:val="24"/>
-        </w:rPr>
-        <w:t>during the course of</w:t>
-      </w:r>
-      <w:proofErr w:type="gramEnd"/>
-      <w:r>
-        <w:rPr>
-          <w:sz w:val="24"/>
-        </w:rPr>
-        <w:t xml:space="preserve"> the game.</w:t>
+        <w:t>This game is a multi-player turn-based game, shown to the user as a 2-D map on the monitor screen. The game consists of avatars belonging to the players dropped in random places on a pre-defined map, followed by players then attacking each other with ranged and un-ranged weapons, with the last remaining player being the victor. Power-ups designed to enhance gameplay (for example, by making a player temporarily invincible, or increasing the potency of their weapons, or increasing a wounded player’s health) will be added to the map at certain time periods during the course of the game.</w:t>
       </w:r>
     </w:p>
     <w:p>
@@ -147,21 +133,7 @@
         <w:rPr>
           <w:sz w:val="24"/>
         </w:rPr>
-        <w:t xml:space="preserve">The system will be designed to maintain player interest and interactivity in the game, as it is intended as an object of leisure. It will attempt to maintain player participation until the end of the game, and will provide challenges to the player while also maintaining a record of previous victors, </w:t>
-      </w:r>
-      <w:proofErr w:type="gramStart"/>
-      <w:r>
-        <w:rPr>
-          <w:sz w:val="24"/>
-        </w:rPr>
-        <w:t>in order to</w:t>
-      </w:r>
-      <w:proofErr w:type="gramEnd"/>
-      <w:r>
-        <w:rPr>
-          <w:sz w:val="24"/>
-        </w:rPr>
-        <w:t xml:space="preserve"> foster competition.</w:t>
+        <w:t>The system will be designed to maintain player interest and interactivity in the game, as it is intended as an object of leisure. It will attempt to maintain player participation until the end of the game, and will provide challenges to the player while also maintaining a record of previous victors, in order to foster competition.</w:t>
       </w:r>
     </w:p>
     <w:p>
@@ -557,17 +529,12 @@
       </w:pPr>
       <w:r>
         <w:rPr>
-          <w:sz w:val="24"/>
-          <w:szCs w:val="24"/>
-        </w:rPr>
-        <w:t>2.1</w:t>
-      </w:r>
-      <w:r>
-        <w:rPr>
-          <w:sz w:val="24"/>
-          <w:szCs w:val="24"/>
-        </w:rPr>
-        <w:t>.1</w:t>
+          <w:b/>
+          <w:i/>
+          <w:sz w:val="24"/>
+          <w:szCs w:val="24"/>
+        </w:rPr>
+        <w:t>2.1.1</w:t>
       </w:r>
       <w:r>
         <w:rPr>
@@ -589,17 +556,386 @@
     <w:p>
       <w:pPr>
         <w:rPr>
-          <w:b/>
-          <w:i/>
-          <w:sz w:val="24"/>
-          <w:szCs w:val="24"/>
-        </w:rPr>
-      </w:pPr>
-    </w:p>
-    <w:p>
+          <w:i/>
+          <w:sz w:val="24"/>
+          <w:szCs w:val="24"/>
+          <w:u w:val="single"/>
+        </w:rPr>
+      </w:pPr>
       <w:bookmarkStart w:id="15" w:name="_GoBack"/>
       <w:bookmarkEnd w:id="15"/>
     </w:p>
+    <w:p/>
+    <w:p/>
+    <w:p>
+      <w:pPr>
+        <w:rPr>
+          <w:b/>
+          <w:i/>
+          <w:sz w:val="24"/>
+          <w:szCs w:val="24"/>
+        </w:rPr>
+      </w:pPr>
+      <w:r>
+        <w:rPr>
+          <w:b/>
+          <w:i/>
+          <w:sz w:val="24"/>
+          <w:szCs w:val="24"/>
+        </w:rPr>
+        <w:t>2.2</w:t>
+      </w:r>
+      <w:r>
+        <w:rPr>
+          <w:sz w:val="24"/>
+          <w:szCs w:val="24"/>
+        </w:rPr>
+        <w:tab/>
+      </w:r>
+      <w:r>
+        <w:rPr>
+          <w:b/>
+          <w:i/>
+          <w:sz w:val="24"/>
+          <w:szCs w:val="24"/>
+        </w:rPr>
+        <w:t>Product Functions</w:t>
+      </w:r>
+    </w:p>
+    <w:p>
+      <w:pPr>
+        <w:rPr>
+          <w:b/>
+          <w:i/>
+          <w:sz w:val="24"/>
+          <w:szCs w:val="24"/>
+        </w:rPr>
+      </w:pPr>
+    </w:p>
+    <w:p>
+      <w:pPr>
+        <w:rPr>
+          <w:sz w:val="24"/>
+          <w:szCs w:val="24"/>
+        </w:rPr>
+      </w:pPr>
+      <w:r>
+        <w:rPr>
+          <w:sz w:val="24"/>
+          <w:szCs w:val="24"/>
+        </w:rPr>
+        <w:t>Allow user to start game</w:t>
+      </w:r>
+    </w:p>
+    <w:p>
+      <w:pPr>
+        <w:rPr>
+          <w:sz w:val="24"/>
+          <w:szCs w:val="24"/>
+        </w:rPr>
+      </w:pPr>
+      <w:r>
+        <w:rPr>
+          <w:sz w:val="24"/>
+          <w:szCs w:val="24"/>
+        </w:rPr>
+        <w:t>Allow user to pick avatar</w:t>
+      </w:r>
+    </w:p>
+    <w:p>
+      <w:pPr>
+        <w:rPr>
+          <w:sz w:val="24"/>
+          <w:szCs w:val="24"/>
+        </w:rPr>
+      </w:pPr>
+      <w:r>
+        <w:rPr>
+          <w:sz w:val="24"/>
+          <w:szCs w:val="24"/>
+        </w:rPr>
+        <w:t>Allow user to choose weapon</w:t>
+      </w:r>
+    </w:p>
+    <w:p>
+      <w:pPr>
+        <w:rPr>
+          <w:sz w:val="24"/>
+          <w:szCs w:val="24"/>
+        </w:rPr>
+      </w:pPr>
+      <w:r>
+        <w:rPr>
+          <w:sz w:val="24"/>
+          <w:szCs w:val="24"/>
+        </w:rPr>
+        <w:t xml:space="preserve">Allow user to shoot other characters </w:t>
+      </w:r>
+    </w:p>
+    <w:p>
+      <w:pPr>
+        <w:rPr>
+          <w:sz w:val="24"/>
+          <w:szCs w:val="24"/>
+        </w:rPr>
+      </w:pPr>
+      <w:r>
+        <w:rPr>
+          <w:sz w:val="24"/>
+          <w:szCs w:val="24"/>
+        </w:rPr>
+        <w:t>Allow user to move on map</w:t>
+      </w:r>
+    </w:p>
+    <w:p>
+      <w:pPr>
+        <w:rPr>
+          <w:sz w:val="24"/>
+          <w:szCs w:val="24"/>
+        </w:rPr>
+      </w:pPr>
+      <w:r>
+        <w:rPr>
+          <w:sz w:val="24"/>
+          <w:szCs w:val="24"/>
+        </w:rPr>
+        <w:t>Save (?)</w:t>
+      </w:r>
+    </w:p>
+    <w:p>
+      <w:pPr>
+        <w:rPr>
+          <w:b/>
+          <w:i/>
+          <w:sz w:val="24"/>
+          <w:szCs w:val="24"/>
+        </w:rPr>
+      </w:pPr>
+    </w:p>
+    <w:p>
+      <w:pPr>
+        <w:rPr>
+          <w:b/>
+          <w:i/>
+          <w:sz w:val="24"/>
+          <w:szCs w:val="24"/>
+        </w:rPr>
+      </w:pPr>
+    </w:p>
+    <w:p>
+      <w:pPr>
+        <w:rPr>
+          <w:b/>
+          <w:i/>
+          <w:sz w:val="24"/>
+          <w:szCs w:val="24"/>
+        </w:rPr>
+      </w:pPr>
+      <w:r>
+        <w:rPr>
+          <w:b/>
+          <w:i/>
+          <w:sz w:val="24"/>
+          <w:szCs w:val="24"/>
+        </w:rPr>
+        <w:t>2.3</w:t>
+      </w:r>
+      <w:r>
+        <w:rPr>
+          <w:b/>
+          <w:i/>
+          <w:sz w:val="24"/>
+          <w:szCs w:val="24"/>
+        </w:rPr>
+        <w:tab/>
+        <w:t>User Characteristics</w:t>
+      </w:r>
+    </w:p>
+    <w:p>
+      <w:pPr>
+        <w:rPr>
+          <w:b/>
+          <w:i/>
+          <w:sz w:val="24"/>
+          <w:szCs w:val="24"/>
+        </w:rPr>
+      </w:pPr>
+    </w:p>
+    <w:p>
+      <w:pPr>
+        <w:rPr>
+          <w:sz w:val="24"/>
+          <w:szCs w:val="24"/>
+        </w:rPr>
+      </w:pPr>
+      <w:r>
+        <w:rPr>
+          <w:sz w:val="24"/>
+          <w:szCs w:val="24"/>
+        </w:rPr>
+        <w:t>Basic knowledge of how to use a keyboard required</w:t>
+      </w:r>
+    </w:p>
+    <w:p>
+      <w:pPr>
+        <w:rPr>
+          <w:sz w:val="24"/>
+          <w:szCs w:val="24"/>
+        </w:rPr>
+      </w:pPr>
+      <w:r>
+        <w:rPr>
+          <w:sz w:val="24"/>
+          <w:szCs w:val="24"/>
+        </w:rPr>
+        <w:t xml:space="preserve">No technical expertise, special knowledge, or extensive experience required </w:t>
+      </w:r>
+    </w:p>
+    <w:p>
+      <w:pPr>
+        <w:rPr>
+          <w:sz w:val="24"/>
+          <w:szCs w:val="24"/>
+        </w:rPr>
+      </w:pPr>
+      <w:r>
+        <w:rPr>
+          <w:sz w:val="24"/>
+          <w:szCs w:val="24"/>
+        </w:rPr>
+        <w:t xml:space="preserve">Game in designed to be intuitive </w:t>
+      </w:r>
+    </w:p>
+    <w:p>
+      <w:pPr>
+        <w:rPr>
+          <w:b/>
+          <w:i/>
+          <w:sz w:val="24"/>
+          <w:szCs w:val="24"/>
+        </w:rPr>
+      </w:pPr>
+    </w:p>
+    <w:p>
+      <w:pPr>
+        <w:rPr>
+          <w:b/>
+          <w:i/>
+          <w:sz w:val="24"/>
+          <w:szCs w:val="24"/>
+        </w:rPr>
+      </w:pPr>
+    </w:p>
+    <w:p>
+      <w:pPr>
+        <w:rPr>
+          <w:b/>
+          <w:i/>
+          <w:sz w:val="24"/>
+          <w:szCs w:val="24"/>
+        </w:rPr>
+      </w:pPr>
+      <w:r>
+        <w:rPr>
+          <w:b/>
+          <w:i/>
+          <w:sz w:val="24"/>
+          <w:szCs w:val="24"/>
+        </w:rPr>
+        <w:t xml:space="preserve">2.4 </w:t>
+      </w:r>
+      <w:r>
+        <w:rPr>
+          <w:b/>
+          <w:i/>
+          <w:sz w:val="24"/>
+          <w:szCs w:val="24"/>
+        </w:rPr>
+        <w:tab/>
+        <w:t>Constraints</w:t>
+      </w:r>
+    </w:p>
+    <w:p>
+      <w:pPr>
+        <w:rPr>
+          <w:b/>
+          <w:i/>
+          <w:sz w:val="24"/>
+          <w:szCs w:val="24"/>
+        </w:rPr>
+      </w:pPr>
+    </w:p>
+    <w:p>
+      <w:pPr>
+        <w:rPr>
+          <w:sz w:val="24"/>
+          <w:szCs w:val="24"/>
+        </w:rPr>
+      </w:pPr>
+      <w:r>
+        <w:rPr>
+          <w:sz w:val="24"/>
+          <w:szCs w:val="24"/>
+        </w:rPr>
+        <w:t>Create in Java</w:t>
+      </w:r>
+    </w:p>
+    <w:p>
+      <w:pPr>
+        <w:rPr>
+          <w:sz w:val="24"/>
+          <w:szCs w:val="24"/>
+        </w:rPr>
+      </w:pPr>
+      <w:r>
+        <w:rPr>
+          <w:sz w:val="24"/>
+          <w:szCs w:val="24"/>
+        </w:rPr>
+        <w:t>Database to store records (?)</w:t>
+      </w:r>
+    </w:p>
+    <w:p>
+      <w:pPr>
+        <w:rPr>
+          <w:b/>
+          <w:i/>
+          <w:sz w:val="24"/>
+          <w:szCs w:val="24"/>
+        </w:rPr>
+      </w:pPr>
+    </w:p>
+    <w:p>
+      <w:pPr>
+        <w:rPr>
+          <w:b/>
+          <w:i/>
+          <w:sz w:val="24"/>
+          <w:szCs w:val="24"/>
+        </w:rPr>
+      </w:pPr>
+    </w:p>
+    <w:p>
+      <w:pPr>
+        <w:rPr>
+          <w:b/>
+          <w:i/>
+          <w:sz w:val="24"/>
+          <w:szCs w:val="24"/>
+        </w:rPr>
+      </w:pPr>
+    </w:p>
+    <w:p>
+      <w:pPr>
+        <w:rPr>
+          <w:b/>
+          <w:i/>
+          <w:sz w:val="24"/>
+          <w:szCs w:val="24"/>
+        </w:rPr>
+      </w:pPr>
+    </w:p>
+    <w:p/>
     <w:sectPr>
       <w:pgSz w:w="11900" w:h="16840"/>
       <w:pgMar w:top="1417" w:right="1417" w:bottom="1417" w:left="1417" w:header="708" w:footer="708" w:gutter="0"/>

</xml_diff>

<commit_message>
added filesystems to 2.1
</commit_message>
<xml_diff>
--- a/analysis.docx
+++ b/analysis.docx
@@ -1,6 +1,6 @@
 
 <file path=word/document.xml><?xml version="1.0" encoding="utf-8"?>
-<w:document xmlns:wpc="http://schemas.microsoft.com/office/word/2010/wordprocessingCanvas" xmlns:cx="http://schemas.microsoft.com/office/drawing/2014/chartex" xmlns:cx1="http://schemas.microsoft.com/office/drawing/2015/9/8/chartex" xmlns:cx2="http://schemas.microsoft.com/office/drawing/2015/10/21/chartex" xmlns:cx3="http://schemas.microsoft.com/office/drawing/2016/5/9/chartex" xmlns:cx4="http://schemas.microsoft.com/office/drawing/2016/5/10/chartex" xmlns:cx5="http://schemas.microsoft.com/office/drawing/2016/5/11/chartex" xmlns:mc="http://schemas.openxmlformats.org/markup-compatibility/2006" xmlns:o="urn:schemas-microsoft-com:office:office" xmlns:r="http://schemas.openxmlformats.org/officeDocument/2006/relationships" xmlns:m="http://schemas.openxmlformats.org/officeDocument/2006/math" xmlns:v="urn:schemas-microsoft-com:vml" xmlns:wp14="http://schemas.microsoft.com/office/word/2010/wordprocessingDrawing" xmlns:wp="http://schemas.openxmlformats.org/drawingml/2006/wordprocessingDrawing" xmlns:w10="urn:schemas-microsoft-com:office:word" xmlns:w="http://schemas.openxmlformats.org/wordprocessingml/2006/main" xmlns:w14="http://schemas.microsoft.com/office/word/2010/wordml" xmlns:w15="http://schemas.microsoft.com/office/word/2012/wordml" xmlns:w16se="http://schemas.microsoft.com/office/word/2015/wordml/symex" xmlns:wpg="http://schemas.microsoft.com/office/word/2010/wordprocessingGroup" xmlns:wpi="http://schemas.microsoft.com/office/word/2010/wordprocessingInk" xmlns:wne="http://schemas.microsoft.com/office/word/2006/wordml" xmlns:wps="http://schemas.microsoft.com/office/word/2010/wordprocessingShape" mc:Ignorable="w14 w15 w16se wp14">
+<w:document xmlns:wpc="http://schemas.microsoft.com/office/word/2010/wordprocessingCanvas" xmlns:mo="http://schemas.microsoft.com/office/mac/office/2008/main" xmlns:mc="http://schemas.openxmlformats.org/markup-compatibility/2006" xmlns:mv="urn:schemas-microsoft-com:mac:vml" xmlns:o="urn:schemas-microsoft-com:office:office" xmlns:r="http://schemas.openxmlformats.org/officeDocument/2006/relationships" xmlns:m="http://schemas.openxmlformats.org/officeDocument/2006/math" xmlns:v="urn:schemas-microsoft-com:vml" xmlns:wp14="http://schemas.microsoft.com/office/word/2010/wordprocessingDrawing" xmlns:wp="http://schemas.openxmlformats.org/drawingml/2006/wordprocessingDrawing" xmlns:w10="urn:schemas-microsoft-com:office:word" xmlns:w="http://schemas.openxmlformats.org/wordprocessingml/2006/main" xmlns:w14="http://schemas.microsoft.com/office/word/2010/wordml" xmlns:w15="http://schemas.microsoft.com/office/word/2012/wordml" xmlns:wpg="http://schemas.microsoft.com/office/word/2010/wordprocessingGroup" xmlns:wpi="http://schemas.microsoft.com/office/word/2010/wordprocessingInk" xmlns:wne="http://schemas.microsoft.com/office/word/2006/wordml" xmlns:wps="http://schemas.microsoft.com/office/word/2010/wordprocessingShape" mc:Ignorable="w14 w15 wp14">
   <w:body>
     <w:p>
       <w:pPr>
@@ -65,21 +65,7 @@
           <w:sz w:val="24"/>
         </w:rPr>
         <w:tab/>
-        <w:t xml:space="preserve">This document will present a detailed description of the </w:t>
-      </w:r>
-      <w:proofErr w:type="spellStart"/>
-      <w:r>
-        <w:rPr>
-          <w:sz w:val="24"/>
-        </w:rPr>
-        <w:t>EmojiStrike</w:t>
-      </w:r>
-      <w:proofErr w:type="spellEnd"/>
-      <w:r>
-        <w:rPr>
-          <w:sz w:val="24"/>
-        </w:rPr>
-        <w:t xml:space="preserve"> game. It will introduce the purpose and scope of this game, followed by a detailing of the features, requirements, and constraints of the product. The document will also contain cases which explain how the game system will react to stimuli from the players. The intention of this Software Requirements Specification document is to serve as a future reference point for the developers and the clients, as well as a map for the future development of the project.</w:t>
+        <w:t>This document will present a detailed description of the EmojiStrike game. It will introduce the purpose and scope of this game, followed by a detailing of the features, requirements, and constraints of the product. The document will also contain cases which explain how the game system will react to stimuli from the players. The intention of this Software Requirements Specification document is to serve as a future reference point for the developers and the clients, as well as a map for the future development of the project.</w:t>
       </w:r>
     </w:p>
     <w:p>
@@ -320,25 +306,7 @@
           <w:iCs/>
           <w:sz w:val="24"/>
         </w:rPr>
-        <w:t xml:space="preserve">IEEE </w:t>
-      </w:r>
-      <w:proofErr w:type="spellStart"/>
-      <w:r>
-        <w:rPr>
-          <w:i/>
-          <w:iCs/>
-          <w:sz w:val="24"/>
-        </w:rPr>
-        <w:t>Std</w:t>
-      </w:r>
-      <w:proofErr w:type="spellEnd"/>
-      <w:r>
-        <w:rPr>
-          <w:i/>
-          <w:iCs/>
-          <w:sz w:val="24"/>
-        </w:rPr>
-        <w:t xml:space="preserve"> 830-1998 IEEE Recommended Practice for Software Requirements Specifications.</w:t>
+        <w:t>IEEE Std 830-1998 IEEE Recommended Practice for Software Requirements Specifications.</w:t>
       </w:r>
       <w:r>
         <w:rPr>
@@ -467,6 +435,128 @@
         </w:rPr>
         <w:t>Product Perspective</w:t>
       </w:r>
+    </w:p>
+    <w:p>
+      <w:pPr>
+        <w:rPr>
+          <w:sz w:val="24"/>
+          <w:szCs w:val="24"/>
+        </w:rPr>
+      </w:pPr>
+      <w:r>
+        <w:tab/>
+      </w:r>
+      <w:r>
+        <w:rPr>
+          <w:sz w:val="24"/>
+          <w:szCs w:val="24"/>
+        </w:rPr>
+        <w:t>Our product is self-contained, and standalone in terms of functionality.  There are no e</w:t>
+      </w:r>
+      <w:r>
+        <w:rPr>
+          <w:sz w:val="24"/>
+          <w:szCs w:val="24"/>
+        </w:rPr>
+        <w:t xml:space="preserve">xternal data servers required since it will be a turn-based game in the same machine.  Our main actor is the players who are going to play the game.  </w:t>
+      </w:r>
+    </w:p>
+    <w:p>
+      <w:pPr>
+        <w:rPr>
+          <w:sz w:val="24"/>
+          <w:szCs w:val="24"/>
+        </w:rPr>
+      </w:pPr>
+    </w:p>
+    <w:p>
+      <w:pPr>
+        <w:rPr>
+          <w:b/>
+          <w:i/>
+          <w:sz w:val="24"/>
+          <w:szCs w:val="24"/>
+        </w:rPr>
+      </w:pPr>
+      <w:r>
+        <w:rPr>
+          <w:b/>
+          <w:i/>
+          <w:sz w:val="24"/>
+          <w:szCs w:val="24"/>
+        </w:rPr>
+        <w:t>2.1.1</w:t>
+      </w:r>
+      <w:r>
+        <w:rPr>
+          <w:sz w:val="24"/>
+          <w:szCs w:val="24"/>
+        </w:rPr>
+        <w:tab/>
+      </w:r>
+      <w:r>
+        <w:rPr>
+          <w:b/>
+          <w:i/>
+          <w:sz w:val="24"/>
+          <w:szCs w:val="24"/>
+        </w:rPr>
+        <w:t>System Interfaces</w:t>
+      </w:r>
+    </w:p>
+    <w:p>
+      <w:pPr>
+        <w:rPr>
+          <w:sz w:val="24"/>
+          <w:szCs w:val="24"/>
+        </w:rPr>
+      </w:pPr>
+    </w:p>
+    <w:p>
+      <w:pPr>
+        <w:rPr>
+          <w:sz w:val="24"/>
+          <w:szCs w:val="24"/>
+        </w:rPr>
+      </w:pPr>
+      <w:r>
+        <w:rPr>
+          <w:sz w:val="24"/>
+          <w:szCs w:val="24"/>
+        </w:rPr>
+        <w:t>The user will use the keyboard to pass in inputs. While selecting an Emoji avatar for each player, and the map of the game, players will use the four arrow keys to navigate the menu and the Enter key to select. During gameplay, the W, A, S, D keys will be used to move the character, and the four arrow keys will be used to aim the weapon.</w:t>
+      </w:r>
+    </w:p>
+    <w:p>
+      <w:pPr>
+        <w:rPr>
+          <w:sz w:val="24"/>
+          <w:szCs w:val="24"/>
+        </w:rPr>
+      </w:pPr>
+    </w:p>
+    <w:p>
+      <w:pPr>
+        <w:rPr>
+          <w:sz w:val="24"/>
+          <w:szCs w:val="24"/>
+        </w:rPr>
+      </w:pPr>
+      <w:r>
+        <w:rPr>
+          <w:sz w:val="24"/>
+          <w:szCs w:val="24"/>
+        </w:rPr>
+        <w:t>The outputs will be passed using the computer monitor and speakers. The user interface display will be visible on the monitor, and game sounds will be audible through the speakers.</w:t>
+      </w:r>
+    </w:p>
+    <w:p>
+      <w:pPr>
+        <w:rPr>
+          <w:sz w:val="24"/>
+          <w:szCs w:val="24"/>
+        </w:rPr>
+      </w:pPr>
       <w:bookmarkStart w:id="15" w:name="_GoBack"/>
       <w:bookmarkEnd w:id="15"/>
     </w:p>
@@ -478,211 +568,11 @@
         </w:rPr>
       </w:pPr>
       <w:r>
-        <w:tab/>
-      </w:r>
-      <w:r>
-        <w:rPr>
-          <w:sz w:val="24"/>
-          <w:szCs w:val="24"/>
-        </w:rPr>
-        <w:t>Our product is self-contained, and standalone in terms of functionality.  There are no e</w:t>
-      </w:r>
-      <w:r>
-        <w:rPr>
-          <w:sz w:val="24"/>
-          <w:szCs w:val="24"/>
-        </w:rPr>
-        <w:t xml:space="preserve">xternal data servers required since it will be a turn-based game in the same machine.  Our main actor is the players who are going to play the game.  </w:t>
-      </w:r>
-    </w:p>
-    <w:p>
-      <w:pPr>
-        <w:rPr>
-          <w:sz w:val="24"/>
-          <w:szCs w:val="24"/>
-        </w:rPr>
-      </w:pPr>
-    </w:p>
-    <w:p>
-      <w:pPr>
-        <w:rPr>
-          <w:b/>
-          <w:i/>
-          <w:sz w:val="24"/>
-          <w:szCs w:val="24"/>
-        </w:rPr>
-      </w:pPr>
-      <w:r>
-        <w:rPr>
-          <w:b/>
-          <w:i/>
-          <w:sz w:val="24"/>
-          <w:szCs w:val="24"/>
-        </w:rPr>
-        <w:t>2.1.1</w:t>
-      </w:r>
-      <w:r>
-        <w:rPr>
-          <w:sz w:val="24"/>
-          <w:szCs w:val="24"/>
-        </w:rPr>
-        <w:tab/>
-      </w:r>
-      <w:r>
-        <w:rPr>
-          <w:b/>
-          <w:i/>
-          <w:sz w:val="24"/>
-          <w:szCs w:val="24"/>
-        </w:rPr>
-        <w:t>System Interfaces</w:t>
-      </w:r>
-    </w:p>
-    <w:p>
-      <w:pPr>
-        <w:rPr>
-          <w:sz w:val="24"/>
-          <w:szCs w:val="24"/>
-        </w:rPr>
-      </w:pPr>
-    </w:p>
-    <w:p>
-      <w:pPr>
-        <w:rPr>
-          <w:sz w:val="24"/>
-          <w:szCs w:val="24"/>
-        </w:rPr>
-      </w:pPr>
-      <w:r>
-        <w:rPr>
-          <w:sz w:val="24"/>
-          <w:szCs w:val="24"/>
-        </w:rPr>
-        <w:t>The user will use the keyboard to pass in inputs. While selecting an Emoji avatar for each player, and the map of the game, players will use the four arrow keys to navigate the menu and the Enter key to select. During gameplay, the W, A, S, D keys will be used to move the character, and the four arrow keys will be used to aim the weapon.</w:t>
-      </w:r>
-    </w:p>
-    <w:p>
-      <w:pPr>
-        <w:rPr>
-          <w:sz w:val="24"/>
-          <w:szCs w:val="24"/>
-        </w:rPr>
-      </w:pPr>
-    </w:p>
-    <w:p>
-      <w:pPr>
-        <w:rPr>
-          <w:sz w:val="24"/>
-          <w:szCs w:val="24"/>
-        </w:rPr>
-      </w:pPr>
-      <w:r>
-        <w:rPr>
-          <w:sz w:val="24"/>
-          <w:szCs w:val="24"/>
-        </w:rPr>
-        <w:t>The outputs will be passed using the computer monitor and speakers. The user interface display will be visible on the monitor, and game sounds will be audible through the speakers.</w:t>
-      </w:r>
-    </w:p>
-    <w:p>
-      <w:pPr>
-        <w:rPr>
-          <w:sz w:val="24"/>
-          <w:szCs w:val="24"/>
-        </w:rPr>
-      </w:pPr>
-    </w:p>
-    <w:p>
-      <w:pPr>
-        <w:rPr>
-          <w:sz w:val="24"/>
-          <w:szCs w:val="24"/>
-        </w:rPr>
-      </w:pPr>
-    </w:p>
-    <w:p>
-      <w:pPr>
-        <w:pStyle w:val="p1"/>
-      </w:pPr>
-      <w:r>
-        <w:t>System interface is basically the input/output boundary. For a game most</w:t>
-      </w:r>
-      <w:r>
-        <w:rPr>
-          <w:rStyle w:val="apple-converted-space"/>
-        </w:rPr>
-        <w:t> </w:t>
-      </w:r>
-    </w:p>
-    <w:p>
-      <w:pPr>
-        <w:pStyle w:val="p1"/>
-      </w:pPr>
-      <w:r>
-        <w:t>of that is the UI. If you intend to save, then the interface also</w:t>
-      </w:r>
-      <w:r>
-        <w:rPr>
-          <w:rStyle w:val="apple-converted-space"/>
-        </w:rPr>
-        <w:t> </w:t>
-      </w:r>
-    </w:p>
-    <w:p>
-      <w:pPr>
-        <w:pStyle w:val="p1"/>
-      </w:pPr>
-      <w:r>
-        <w:t>includes how you interact with data storage mechanisms (i.e. a filesystem).</w:t>
-      </w:r>
-    </w:p>
-    <w:p>
-      <w:pPr>
-        <w:pStyle w:val="p2"/>
-      </w:pPr>
-    </w:p>
-    <w:p>
-      <w:pPr>
-        <w:pStyle w:val="p1"/>
-      </w:pPr>
-      <w:r>
-        <w:t>At the analysis stage stating that a structured file shall be used, the</w:t>
-      </w:r>
-      <w:r>
-        <w:rPr>
-          <w:rStyle w:val="apple-converted-space"/>
-        </w:rPr>
-        <w:t> </w:t>
-      </w:r>
-    </w:p>
-    <w:p>
-      <w:pPr>
-        <w:pStyle w:val="p1"/>
-      </w:pPr>
-      <w:r>
-        <w:t xml:space="preserve">file format will be encoded, </w:t>
-      </w:r>
-      <w:proofErr w:type="spellStart"/>
-      <w:r>
-        <w:t>etc</w:t>
-      </w:r>
-      <w:proofErr w:type="spellEnd"/>
-      <w:r>
-        <w:t xml:space="preserve"> is more than enough. The key is to</w:t>
-      </w:r>
-      <w:r>
-        <w:rPr>
-          <w:rStyle w:val="apple-converted-space"/>
-        </w:rPr>
-        <w:t> </w:t>
-      </w:r>
-    </w:p>
-    <w:p>
-      <w:pPr>
-        <w:pStyle w:val="p1"/>
-      </w:pPr>
-      <w:r>
-        <w:t>describe what, but not to go into detail about how.</w:t>
+        <w:rPr>
+          <w:sz w:val="24"/>
+          <w:szCs w:val="24"/>
+        </w:rPr>
+        <w:t xml:space="preserve">The game will be saved in a sorted order according to the date.  The file which will be used will be in the root directory of the game, and will be a CSV file to keep track of different data easily.  The data will consist of the game state, date, and a desired name to each save file.  </w:t>
       </w:r>
     </w:p>
     <w:p>
@@ -1076,7 +966,7 @@
 </file>
 
 <file path=word/styles.xml><?xml version="1.0" encoding="utf-8"?>
-<w:styles xmlns:mc="http://schemas.openxmlformats.org/markup-compatibility/2006" xmlns:r="http://schemas.openxmlformats.org/officeDocument/2006/relationships" xmlns:w="http://schemas.openxmlformats.org/wordprocessingml/2006/main" xmlns:w14="http://schemas.microsoft.com/office/word/2010/wordml" xmlns:w15="http://schemas.microsoft.com/office/word/2012/wordml" xmlns:w16se="http://schemas.microsoft.com/office/word/2015/wordml/symex" mc:Ignorable="w14 w15 w16se">
+<w:styles xmlns:mc="http://schemas.openxmlformats.org/markup-compatibility/2006" xmlns:r="http://schemas.openxmlformats.org/officeDocument/2006/relationships" xmlns:w="http://schemas.openxmlformats.org/wordprocessingml/2006/main" xmlns:w14="http://schemas.microsoft.com/office/word/2010/wordml" xmlns:w15="http://schemas.microsoft.com/office/word/2012/wordml" mc:Ignorable="w14 w15">
   <w:docDefaults>
     <w:rPrDefault>
       <w:rPr>
@@ -1088,7 +978,7 @@
     </w:rPrDefault>
     <w:pPrDefault/>
   </w:docDefaults>
-  <w:latentStyles w:defLockedState="0" w:defUIPriority="99" w:defSemiHidden="0" w:defUnhideWhenUsed="0" w:defQFormat="0" w:count="374">
+  <w:latentStyles w:defLockedState="0" w:defUIPriority="99" w:defSemiHidden="0" w:defUnhideWhenUsed="0" w:defQFormat="0" w:count="382">
     <w:lsdException w:name="Normal" w:uiPriority="0" w:qFormat="1"/>
     <w:lsdException w:name="heading 1" w:uiPriority="0" w:qFormat="1"/>
     <w:lsdException w:name="heading 2" w:semiHidden="1" w:uiPriority="0" w:unhideWhenUsed="1" w:qFormat="1"/>

</xml_diff>